<commit_message>
Finished model implementation section in report
</commit_message>
<xml_diff>
--- a/report.docx
+++ b/report.docx
@@ -1731,7 +1731,258 @@
           <w:rFonts w:ascii="Times New Roman" w:hAnsi="Times New Roman" w:cs="Times New Roman"/>
           <w:lang w:val="en-AU"/>
         </w:rPr>
-        <w:t>Explain it here.</w:t>
+        <w:t xml:space="preserve">Explain it here. </w:t>
+      </w:r>
+    </w:p>
+    <w:p>
+      <w:pPr>
+        <w:rPr>
+          <w:rFonts w:ascii="Times New Roman" w:hAnsi="Times New Roman" w:cs="Times New Roman"/>
+          <w:lang w:val="en-AU"/>
+        </w:rPr>
+      </w:pPr>
+    </w:p>
+    <w:p>
+      <w:pPr>
+        <w:rPr>
+          <w:rFonts w:ascii="Times New Roman" w:hAnsi="Times New Roman" w:cs="Times New Roman"/>
+          <w:lang w:val="en-AU"/>
+        </w:rPr>
+      </w:pPr>
+      <w:r>
+        <w:rPr>
+          <w:rFonts w:ascii="Times New Roman" w:hAnsi="Times New Roman" w:cs="Times New Roman"/>
+          <w:b/>
+          <w:lang w:val="en-AU"/>
+        </w:rPr>
+        <w:t>2.2.4</w:t>
+      </w:r>
+      <w:r>
+        <w:rPr>
+          <w:rFonts w:ascii="Times New Roman" w:hAnsi="Times New Roman" w:cs="Times New Roman"/>
+          <w:b/>
+          <w:lang w:val="en-AU"/>
+        </w:rPr>
+        <w:t xml:space="preserve">. </w:t>
+      </w:r>
+      <w:r>
+        <w:rPr>
+          <w:rFonts w:ascii="Times New Roman" w:hAnsi="Times New Roman" w:cs="Times New Roman"/>
+          <w:b/>
+          <w:lang w:val="en-AU"/>
+        </w:rPr>
+        <w:t>Sentiment analysis.</w:t>
+      </w:r>
+      <w:r>
+        <w:rPr>
+          <w:rFonts w:ascii="Times New Roman" w:hAnsi="Times New Roman" w:cs="Times New Roman"/>
+          <w:lang w:val="en-AU"/>
+        </w:rPr>
+        <w:t xml:space="preserve"> </w:t>
+      </w:r>
+      <w:r>
+        <w:rPr>
+          <w:rFonts w:ascii="Times New Roman" w:hAnsi="Times New Roman" w:cs="Times New Roman"/>
+          <w:lang w:val="en-AU"/>
+        </w:rPr>
+        <w:t xml:space="preserve">In order to capture </w:t>
+      </w:r>
+      <w:r>
+        <w:rPr>
+          <w:rFonts w:ascii="Times New Roman" w:hAnsi="Times New Roman" w:cs="Times New Roman"/>
+          <w:i/>
+          <w:lang w:val="en-AU"/>
+        </w:rPr>
+        <w:t>agree</w:t>
+      </w:r>
+      <w:r>
+        <w:rPr>
+          <w:rFonts w:ascii="Times New Roman" w:hAnsi="Times New Roman" w:cs="Times New Roman"/>
+          <w:lang w:val="en-AU"/>
+        </w:rPr>
+        <w:t xml:space="preserve">, </w:t>
+      </w:r>
+      <w:r>
+        <w:rPr>
+          <w:rFonts w:ascii="Times New Roman" w:hAnsi="Times New Roman" w:cs="Times New Roman"/>
+          <w:i/>
+          <w:lang w:val="en-AU"/>
+        </w:rPr>
+        <w:t>disagree</w:t>
+      </w:r>
+      <w:r>
+        <w:rPr>
+          <w:rFonts w:ascii="Times New Roman" w:hAnsi="Times New Roman" w:cs="Times New Roman"/>
+          <w:lang w:val="en-AU"/>
+        </w:rPr>
+        <w:t xml:space="preserve"> and </w:t>
+      </w:r>
+      <w:r>
+        <w:rPr>
+          <w:rFonts w:ascii="Times New Roman" w:hAnsi="Times New Roman" w:cs="Times New Roman"/>
+          <w:i/>
+          <w:lang w:val="en-AU"/>
+        </w:rPr>
+        <w:t>discuss</w:t>
+      </w:r>
+      <w:r>
+        <w:rPr>
+          <w:rFonts w:ascii="Times New Roman" w:hAnsi="Times New Roman" w:cs="Times New Roman"/>
+          <w:lang w:val="en-AU"/>
+        </w:rPr>
+        <w:t xml:space="preserve"> stances, we introduce a sentiment analysis feature that compares how close the overall sentiment measure of the headline and body texts are. Sentiment analysis measures range between -1 and 1, where values closer to 1 are positive; values closer to -1 are negative; and values around 0 are neutral. Instead of measuring the sentiment of entire texts, we select the ten tokens with the highest TF-IDF values to represent the original text. Our implementation uses a sentiment analyser from the Python NLTK module.</w:t>
+      </w:r>
+    </w:p>
+    <w:p>
+      <w:pPr>
+        <w:rPr>
+          <w:rFonts w:ascii="Times New Roman" w:hAnsi="Times New Roman" w:cs="Times New Roman"/>
+          <w:lang w:val="en-AU"/>
+        </w:rPr>
+      </w:pPr>
+    </w:p>
+    <w:p>
+      <w:pPr>
+        <w:rPr>
+          <w:rFonts w:ascii="Times New Roman" w:hAnsi="Times New Roman" w:cs="Times New Roman"/>
+          <w:lang w:val="en-AU"/>
+        </w:rPr>
+      </w:pPr>
+      <w:r>
+        <w:rPr>
+          <w:rFonts w:ascii="Times New Roman" w:hAnsi="Times New Roman" w:cs="Times New Roman"/>
+          <w:b/>
+          <w:lang w:val="en-AU"/>
+        </w:rPr>
+        <w:lastRenderedPageBreak/>
+        <w:t>2.2.5</w:t>
+      </w:r>
+      <w:r>
+        <w:rPr>
+          <w:rFonts w:ascii="Times New Roman" w:hAnsi="Times New Roman" w:cs="Times New Roman"/>
+          <w:b/>
+          <w:lang w:val="en-AU"/>
+        </w:rPr>
+        <w:t xml:space="preserve">. </w:t>
+      </w:r>
+      <w:r>
+        <w:rPr>
+          <w:rFonts w:ascii="Times New Roman" w:hAnsi="Times New Roman" w:cs="Times New Roman"/>
+          <w:b/>
+          <w:lang w:val="en-AU"/>
+        </w:rPr>
+        <w:t>Body text length</w:t>
+      </w:r>
+      <w:r>
+        <w:rPr>
+          <w:rFonts w:ascii="Times New Roman" w:hAnsi="Times New Roman" w:cs="Times New Roman"/>
+          <w:b/>
+          <w:lang w:val="en-AU"/>
+        </w:rPr>
+        <w:t>.</w:t>
+      </w:r>
+      <w:r>
+        <w:rPr>
+          <w:rFonts w:ascii="Times New Roman" w:hAnsi="Times New Roman" w:cs="Times New Roman"/>
+          <w:lang w:val="en-AU"/>
+        </w:rPr>
+        <w:t xml:space="preserve"> </w:t>
+      </w:r>
+      <w:r>
+        <w:rPr>
+          <w:rFonts w:ascii="Times New Roman" w:hAnsi="Times New Roman" w:cs="Times New Roman"/>
+          <w:lang w:val="en-AU"/>
+        </w:rPr>
+        <w:t>We expect that the length of a body text gives some indication of how much of t</w:t>
+      </w:r>
+      <w:r>
+        <w:rPr>
+          <w:rFonts w:ascii="Times New Roman" w:hAnsi="Times New Roman" w:cs="Times New Roman"/>
+          <w:lang w:val="en-AU"/>
+        </w:rPr>
+        <w:t xml:space="preserve">he headline is being discussed. Generally, longer body texts are more likely to elaborate on the headline. Therefore, this feature may prove useful in identifying </w:t>
+      </w:r>
+      <w:r>
+        <w:rPr>
+          <w:rFonts w:ascii="Times New Roman" w:hAnsi="Times New Roman" w:cs="Times New Roman"/>
+          <w:i/>
+          <w:lang w:val="en-AU"/>
+        </w:rPr>
+        <w:t>discuss</w:t>
+      </w:r>
+      <w:r>
+        <w:rPr>
+          <w:rFonts w:ascii="Times New Roman" w:hAnsi="Times New Roman" w:cs="Times New Roman"/>
+          <w:lang w:val="en-AU"/>
+        </w:rPr>
+        <w:t xml:space="preserve"> stances.</w:t>
+      </w:r>
+    </w:p>
+    <w:p>
+      <w:pPr>
+        <w:rPr>
+          <w:rFonts w:ascii="Times New Roman" w:hAnsi="Times New Roman" w:cs="Times New Roman"/>
+          <w:lang w:val="en-AU"/>
+        </w:rPr>
+      </w:pPr>
+    </w:p>
+    <w:p>
+      <w:pPr>
+        <w:rPr>
+          <w:rFonts w:ascii="Times New Roman" w:hAnsi="Times New Roman" w:cs="Times New Roman"/>
+          <w:lang w:val="en-AU"/>
+        </w:rPr>
+      </w:pPr>
+    </w:p>
+    <w:p>
+      <w:pPr>
+        <w:rPr>
+          <w:rFonts w:ascii="Times New Roman" w:hAnsi="Times New Roman" w:cs="Times New Roman"/>
+          <w:lang w:val="en-AU"/>
+        </w:rPr>
+      </w:pPr>
+      <w:r>
+        <w:rPr>
+          <w:rFonts w:ascii="Times New Roman" w:hAnsi="Times New Roman" w:cs="Times New Roman"/>
+          <w:b/>
+          <w:lang w:val="en-AU"/>
+        </w:rPr>
+        <w:t>2.3. Model implementation.</w:t>
+      </w:r>
+      <w:r>
+        <w:rPr>
+          <w:rFonts w:ascii="Times New Roman" w:hAnsi="Times New Roman" w:cs="Times New Roman"/>
+          <w:lang w:val="en-AU"/>
+        </w:rPr>
+        <w:t xml:space="preserve"> </w:t>
+      </w:r>
+      <w:r>
+        <w:rPr>
+          <w:rFonts w:ascii="Times New Roman" w:hAnsi="Times New Roman" w:cs="Times New Roman"/>
+          <w:lang w:val="en-AU"/>
+        </w:rPr>
+        <w:t>The models we chose to implement are 1)</w:t>
+      </w:r>
+      <w:r>
+        <w:rPr>
+          <w:rFonts w:ascii="Times New Roman" w:hAnsi="Times New Roman" w:cs="Times New Roman"/>
+          <w:lang w:val="en-AU"/>
+        </w:rPr>
+        <w:t xml:space="preserve"> an XGBoost model, 2) random forest model, and 3) a multiclass logistic regression model.</w:t>
+      </w:r>
+      <w:r>
+        <w:rPr>
+          <w:rFonts w:ascii="Times New Roman" w:hAnsi="Times New Roman" w:cs="Times New Roman"/>
+          <w:lang w:val="en-AU"/>
+        </w:rPr>
+        <w:t xml:space="preserve"> Each model is trained on all of the features </w:t>
+      </w:r>
+      <w:r>
+        <w:rPr>
+          <w:rFonts w:ascii="Times New Roman" w:hAnsi="Times New Roman" w:cs="Times New Roman"/>
+          <w:lang w:val="en-AU"/>
+        </w:rPr>
+        <w:t>specified</w:t>
       </w:r>
       <w:bookmarkStart w:id="0" w:name="_GoBack"/>
       <w:bookmarkEnd w:id="0"/>
@@ -1740,47 +1991,70 @@
           <w:rFonts w:ascii="Times New Roman" w:hAnsi="Times New Roman" w:cs="Times New Roman"/>
           <w:lang w:val="en-AU"/>
         </w:rPr>
+        <w:t xml:space="preserve"> in the previous section.</w:t>
+      </w:r>
+    </w:p>
+    <w:p>
+      <w:pPr>
+        <w:rPr>
+          <w:rFonts w:ascii="Times New Roman" w:hAnsi="Times New Roman" w:cs="Times New Roman"/>
+          <w:lang w:val="en-AU"/>
+        </w:rPr>
+      </w:pPr>
+    </w:p>
+    <w:p>
+      <w:pPr>
+        <w:rPr>
+          <w:rFonts w:ascii="Times New Roman" w:hAnsi="Times New Roman" w:cs="Times New Roman"/>
+          <w:lang w:val="en-AU"/>
+        </w:rPr>
+      </w:pPr>
+      <w:r>
+        <w:rPr>
+          <w:rFonts w:ascii="Times New Roman" w:hAnsi="Times New Roman" w:cs="Times New Roman"/>
+          <w:b/>
+          <w:lang w:val="en-AU"/>
+        </w:rPr>
+        <w:t>2.3.1 XGBoost model.</w:t>
+      </w:r>
+      <w:r>
+        <w:rPr>
+          <w:rFonts w:ascii="Times New Roman" w:hAnsi="Times New Roman" w:cs="Times New Roman"/>
+          <w:lang w:val="en-AU"/>
+        </w:rPr>
         <w:t xml:space="preserve"> </w:t>
       </w:r>
-    </w:p>
-    <w:p>
-      <w:pPr>
-        <w:rPr>
-          <w:rFonts w:ascii="Times New Roman" w:hAnsi="Times New Roman" w:cs="Times New Roman"/>
-          <w:lang w:val="en-AU"/>
-        </w:rPr>
-      </w:pPr>
-    </w:p>
-    <w:p>
-      <w:pPr>
-        <w:rPr>
-          <w:rFonts w:ascii="Times New Roman" w:hAnsi="Times New Roman" w:cs="Times New Roman"/>
-          <w:lang w:val="en-AU"/>
-        </w:rPr>
-      </w:pPr>
-      <w:r>
-        <w:rPr>
-          <w:rFonts w:ascii="Times New Roman" w:hAnsi="Times New Roman" w:cs="Times New Roman"/>
-          <w:b/>
-          <w:lang w:val="en-AU"/>
-        </w:rPr>
-        <w:t>2.2.4</w:t>
-      </w:r>
-      <w:r>
-        <w:rPr>
-          <w:rFonts w:ascii="Times New Roman" w:hAnsi="Times New Roman" w:cs="Times New Roman"/>
-          <w:b/>
-          <w:lang w:val="en-AU"/>
-        </w:rPr>
-        <w:t xml:space="preserve">. </w:t>
-      </w:r>
-      <w:r>
-        <w:rPr>
-          <w:rFonts w:ascii="Times New Roman" w:hAnsi="Times New Roman" w:cs="Times New Roman"/>
-          <w:b/>
-          <w:lang w:val="en-AU"/>
-        </w:rPr>
-        <w:t>Sentiment analysis.</w:t>
+      <w:r>
+        <w:rPr>
+          <w:rFonts w:ascii="Times New Roman" w:hAnsi="Times New Roman" w:cs="Times New Roman"/>
+          <w:color w:val="353535"/>
+          <w:lang w:val="en-US"/>
+        </w:rPr>
+        <w:t>Extreme Gradient Boosting (XGBoost) is a boosting algorithm that is relatively much faster than other gradient boosting algorithms due to memory-management optimizations, increased emphasis on regularization, and the ability to scale to large datasets. Our decision to implement XGBoost was inspired by the competition winner who had implemented a hybrid approach combining an XGBoost decision tree model with a deep neural network model. As deep neural networks is out of the scope of this course, we decided to just implement an XGBoost decision tree model. We implemented the XGBoost classifier using the Python xgboost module. We also conducted hyper-parameter tuning using the Sci-Kit Learn GridSearch method.</w:t>
+      </w:r>
+    </w:p>
+    <w:p>
+      <w:pPr>
+        <w:rPr>
+          <w:rFonts w:ascii="Times New Roman" w:hAnsi="Times New Roman" w:cs="Times New Roman"/>
+          <w:lang w:val="en-AU"/>
+        </w:rPr>
+      </w:pPr>
+    </w:p>
+    <w:p>
+      <w:pPr>
+        <w:rPr>
+          <w:rFonts w:ascii="Times New Roman" w:hAnsi="Times New Roman" w:cs="Times New Roman"/>
+          <w:lang w:val="en-AU"/>
+        </w:rPr>
+      </w:pPr>
+      <w:r>
+        <w:rPr>
+          <w:rFonts w:ascii="Times New Roman" w:hAnsi="Times New Roman" w:cs="Times New Roman"/>
+          <w:b/>
+          <w:lang w:val="en-AU"/>
+        </w:rPr>
+        <w:t>2.3.2 Random forest model.</w:t>
       </w:r>
       <w:r>
         <w:rPr>
@@ -1792,103 +2066,62 @@
       <w:r>
         <w:rPr>
           <w:rFonts w:ascii="Times New Roman" w:hAnsi="Times New Roman" w:cs="Times New Roman"/>
-          <w:lang w:val="en-AU"/>
-        </w:rPr>
-        <w:t xml:space="preserve">In order to capture </w:t>
-      </w:r>
-      <w:r>
-        <w:rPr>
-          <w:rFonts w:ascii="Times New Roman" w:hAnsi="Times New Roman" w:cs="Times New Roman"/>
-          <w:i/>
-          <w:lang w:val="en-AU"/>
-        </w:rPr>
-        <w:t>agree</w:t>
-      </w:r>
-      <w:r>
-        <w:rPr>
-          <w:rFonts w:ascii="Times New Roman" w:hAnsi="Times New Roman" w:cs="Times New Roman"/>
-          <w:lang w:val="en-AU"/>
-        </w:rPr>
-        <w:t xml:space="preserve">, </w:t>
-      </w:r>
-      <w:r>
-        <w:rPr>
-          <w:rFonts w:ascii="Times New Roman" w:hAnsi="Times New Roman" w:cs="Times New Roman"/>
-          <w:i/>
-          <w:lang w:val="en-AU"/>
-        </w:rPr>
-        <w:t>disagree</w:t>
-      </w:r>
-      <w:r>
-        <w:rPr>
-          <w:rFonts w:ascii="Times New Roman" w:hAnsi="Times New Roman" w:cs="Times New Roman"/>
-          <w:lang w:val="en-AU"/>
-        </w:rPr>
-        <w:t xml:space="preserve"> and </w:t>
-      </w:r>
-      <w:r>
-        <w:rPr>
-          <w:rFonts w:ascii="Times New Roman" w:hAnsi="Times New Roman" w:cs="Times New Roman"/>
-          <w:i/>
-          <w:lang w:val="en-AU"/>
-        </w:rPr>
-        <w:t>discuss</w:t>
-      </w:r>
-      <w:r>
-        <w:rPr>
-          <w:rFonts w:ascii="Times New Roman" w:hAnsi="Times New Roman" w:cs="Times New Roman"/>
-          <w:lang w:val="en-AU"/>
-        </w:rPr>
-        <w:t xml:space="preserve"> stances, we introduce a sentiment analysis feature that compares how close the overall sentiment measure of the headline and body texts are. Sentiment analysis measures range between -1 and 1, where values closer to 1 are positive; values closer to -1 are negative; and values around 0 are neutral. Instead of measuring the sentiment of entire texts, we select the ten tokens with the highest TF-IDF values to represent the original text. Our implementation uses a sentiment analyser from the Python NLTK module.</w:t>
-      </w:r>
-    </w:p>
-    <w:p>
-      <w:pPr>
-        <w:rPr>
-          <w:rFonts w:ascii="Times New Roman" w:hAnsi="Times New Roman" w:cs="Times New Roman"/>
-          <w:lang w:val="en-AU"/>
-        </w:rPr>
-      </w:pPr>
-    </w:p>
-    <w:p>
-      <w:pPr>
-        <w:rPr>
-          <w:rFonts w:ascii="Times New Roman" w:hAnsi="Times New Roman" w:cs="Times New Roman"/>
-          <w:lang w:val="en-AU"/>
-        </w:rPr>
-      </w:pPr>
-      <w:r>
-        <w:rPr>
-          <w:rFonts w:ascii="Times New Roman" w:hAnsi="Times New Roman" w:cs="Times New Roman"/>
-          <w:b/>
-          <w:lang w:val="en-AU"/>
-        </w:rPr>
-        <w:lastRenderedPageBreak/>
-        <w:t>2.2.5</w:t>
-      </w:r>
-      <w:r>
-        <w:rPr>
-          <w:rFonts w:ascii="Times New Roman" w:hAnsi="Times New Roman" w:cs="Times New Roman"/>
-          <w:b/>
-          <w:lang w:val="en-AU"/>
-        </w:rPr>
-        <w:t xml:space="preserve">. </w:t>
-      </w:r>
-      <w:r>
-        <w:rPr>
-          <w:rFonts w:ascii="Times New Roman" w:hAnsi="Times New Roman" w:cs="Times New Roman"/>
-          <w:b/>
-          <w:lang w:val="en-AU"/>
-        </w:rPr>
-        <w:t>Body text length</w:t>
-      </w:r>
-      <w:r>
-        <w:rPr>
-          <w:rFonts w:ascii="Times New Roman" w:hAnsi="Times New Roman" w:cs="Times New Roman"/>
-          <w:b/>
-          <w:lang w:val="en-AU"/>
-        </w:rPr>
-        <w:t>.</w:t>
+          <w:color w:val="353535"/>
+          <w:lang w:val="en-US"/>
+        </w:rPr>
+        <w:t>We implement yet another ensemble learning method - a random forest classifier. This model involves the creation of multiple decision trees where each tree is based on a randomly selected subset of the original feature set. The benefit of this model is that it avoids overfitting as the height of decision trees is low, thus improving its ability to generalize to unseen data. We implement our classifier using the RandomForestClassifier method from the sklearn.ensemble module.</w:t>
+      </w:r>
+    </w:p>
+    <w:p>
+      <w:pPr>
+        <w:autoSpaceDE w:val="0"/>
+        <w:autoSpaceDN w:val="0"/>
+        <w:adjustRightInd w:val="0"/>
+        <w:rPr>
+          <w:rFonts w:ascii="Times New Roman" w:hAnsi="Times New Roman" w:cs="Times New Roman"/>
+          <w:color w:val="353535"/>
+          <w:lang w:val="en-US"/>
+        </w:rPr>
+      </w:pPr>
+    </w:p>
+    <w:p>
+      <w:pPr>
+        <w:rPr>
+          <w:rFonts w:ascii="Times New Roman" w:hAnsi="Times New Roman" w:cs="Times New Roman"/>
+          <w:lang w:val="en-AU"/>
+        </w:rPr>
+      </w:pPr>
+      <w:r>
+        <w:rPr>
+          <w:rFonts w:ascii="Times New Roman" w:hAnsi="Times New Roman" w:cs="Times New Roman"/>
+          <w:color w:val="353535"/>
+          <w:lang w:val="en-US"/>
+        </w:rPr>
+        <w:t>We chose this model because the training set is imbalanced and we needed a way to minimize the risk of overfitting. We also saw randomization as a possible solution that improves upon the traditional decision tree model since decision trees are created using a greedy algorithm and may not achieve the global minima.</w:t>
+      </w:r>
+    </w:p>
+    <w:p>
+      <w:pPr>
+        <w:rPr>
+          <w:rFonts w:ascii="Times New Roman" w:hAnsi="Times New Roman" w:cs="Times New Roman"/>
+          <w:lang w:val="en-AU"/>
+        </w:rPr>
+      </w:pPr>
+    </w:p>
+    <w:p>
+      <w:pPr>
+        <w:rPr>
+          <w:rFonts w:ascii="Times New Roman" w:hAnsi="Times New Roman" w:cs="Times New Roman"/>
+          <w:lang w:val="en-AU"/>
+        </w:rPr>
+      </w:pPr>
+      <w:r>
+        <w:rPr>
+          <w:rFonts w:ascii="Times New Roman" w:hAnsi="Times New Roman" w:cs="Times New Roman"/>
+          <w:b/>
+          <w:lang w:val="en-AU"/>
+        </w:rPr>
+        <w:t>2.3.3 Multiclass logistic regression model.</w:t>
       </w:r>
       <w:r>
         <w:rPr>
@@ -1900,160 +2133,38 @@
       <w:r>
         <w:rPr>
           <w:rFonts w:ascii="Times New Roman" w:hAnsi="Times New Roman" w:cs="Times New Roman"/>
-          <w:lang w:val="en-AU"/>
-        </w:rPr>
-        <w:t>We expect that the length of a body text gives some indication of how much of t</w:t>
-      </w:r>
-      <w:r>
-        <w:rPr>
-          <w:rFonts w:ascii="Times New Roman" w:hAnsi="Times New Roman" w:cs="Times New Roman"/>
-          <w:lang w:val="en-AU"/>
-        </w:rPr>
-        <w:t xml:space="preserve">he headline is being discussed. Generally, longer body texts are more likely to elaborate on the headline. Therefore, this feature may prove useful in identifying </w:t>
-      </w:r>
-      <w:r>
-        <w:rPr>
-          <w:rFonts w:ascii="Times New Roman" w:hAnsi="Times New Roman" w:cs="Times New Roman"/>
-          <w:i/>
-          <w:lang w:val="en-AU"/>
-        </w:rPr>
-        <w:t>discuss</w:t>
-      </w:r>
-      <w:r>
-        <w:rPr>
-          <w:rFonts w:ascii="Times New Roman" w:hAnsi="Times New Roman" w:cs="Times New Roman"/>
-          <w:lang w:val="en-AU"/>
-        </w:rPr>
-        <w:t xml:space="preserve"> stances.</w:t>
-      </w:r>
-    </w:p>
-    <w:p>
-      <w:pPr>
-        <w:rPr>
-          <w:rFonts w:ascii="Times New Roman" w:hAnsi="Times New Roman" w:cs="Times New Roman"/>
-          <w:lang w:val="en-AU"/>
-        </w:rPr>
-      </w:pPr>
-    </w:p>
-    <w:p>
-      <w:pPr>
-        <w:rPr>
-          <w:rFonts w:ascii="Times New Roman" w:hAnsi="Times New Roman" w:cs="Times New Roman"/>
-          <w:lang w:val="en-AU"/>
-        </w:rPr>
-      </w:pPr>
-    </w:p>
-    <w:p>
-      <w:pPr>
-        <w:rPr>
-          <w:rFonts w:ascii="Times New Roman" w:hAnsi="Times New Roman" w:cs="Times New Roman"/>
-          <w:lang w:val="en-AU"/>
-        </w:rPr>
-      </w:pPr>
-      <w:r>
-        <w:rPr>
-          <w:rFonts w:ascii="Times New Roman" w:hAnsi="Times New Roman" w:cs="Times New Roman"/>
-          <w:b/>
-          <w:lang w:val="en-AU"/>
-        </w:rPr>
-        <w:t>2.3. Model implementation.</w:t>
-      </w:r>
-      <w:r>
-        <w:rPr>
-          <w:rFonts w:ascii="Times New Roman" w:hAnsi="Times New Roman" w:cs="Times New Roman"/>
-          <w:lang w:val="en-AU"/>
-        </w:rPr>
-        <w:t xml:space="preserve"> </w:t>
-      </w:r>
-      <w:r>
-        <w:rPr>
-          <w:rFonts w:ascii="Times New Roman" w:hAnsi="Times New Roman" w:cs="Times New Roman"/>
-          <w:lang w:val="en-AU"/>
-        </w:rPr>
-        <w:t>The models we chose to implement are 1)</w:t>
-      </w:r>
-      <w:r>
-        <w:rPr>
-          <w:rFonts w:ascii="Times New Roman" w:hAnsi="Times New Roman" w:cs="Times New Roman"/>
-          <w:lang w:val="en-AU"/>
-        </w:rPr>
-        <w:t xml:space="preserve"> an XGBoost model, 2) random forest model, and 3) a multiclass logistic regression model.</w:t>
-      </w:r>
-    </w:p>
-    <w:p>
-      <w:pPr>
-        <w:rPr>
-          <w:rFonts w:ascii="Times New Roman" w:hAnsi="Times New Roman" w:cs="Times New Roman"/>
-          <w:lang w:val="en-AU"/>
-        </w:rPr>
-      </w:pPr>
-    </w:p>
-    <w:p>
-      <w:pPr>
-        <w:rPr>
-          <w:rFonts w:ascii="Times New Roman" w:hAnsi="Times New Roman" w:cs="Times New Roman"/>
-          <w:lang w:val="en-AU"/>
-        </w:rPr>
-      </w:pPr>
-      <w:r>
-        <w:rPr>
-          <w:rFonts w:ascii="Times New Roman" w:hAnsi="Times New Roman" w:cs="Times New Roman"/>
-          <w:lang w:val="en-AU"/>
-        </w:rPr>
-        <w:t>2.3.1 XGBoost model.</w:t>
-      </w:r>
-      <w:r>
-        <w:rPr>
-          <w:rFonts w:ascii="Times New Roman" w:hAnsi="Times New Roman" w:cs="Times New Roman"/>
-          <w:lang w:val="en-AU"/>
-        </w:rPr>
-        <w:t xml:space="preserve"> </w:t>
-      </w:r>
-    </w:p>
-    <w:p>
-      <w:pPr>
-        <w:rPr>
-          <w:rFonts w:ascii="Times New Roman" w:hAnsi="Times New Roman" w:cs="Times New Roman"/>
-          <w:lang w:val="en-AU"/>
-        </w:rPr>
-      </w:pPr>
-    </w:p>
-    <w:p>
-      <w:pPr>
-        <w:rPr>
-          <w:rFonts w:ascii="Times New Roman" w:hAnsi="Times New Roman" w:cs="Times New Roman"/>
-          <w:lang w:val="en-AU"/>
-        </w:rPr>
-      </w:pPr>
-      <w:r>
-        <w:rPr>
-          <w:rFonts w:ascii="Times New Roman" w:hAnsi="Times New Roman" w:cs="Times New Roman"/>
-          <w:lang w:val="en-AU"/>
-        </w:rPr>
-        <w:t>2.3.2 Random forest model.</w:t>
-      </w:r>
-    </w:p>
-    <w:p>
-      <w:pPr>
-        <w:rPr>
-          <w:rFonts w:ascii="Times New Roman" w:hAnsi="Times New Roman" w:cs="Times New Roman"/>
-          <w:lang w:val="en-AU"/>
-        </w:rPr>
-      </w:pPr>
-    </w:p>
-    <w:p>
-      <w:pPr>
-        <w:rPr>
-          <w:rFonts w:ascii="Times New Roman" w:hAnsi="Times New Roman" w:cs="Times New Roman"/>
-          <w:lang w:val="en-AU"/>
-        </w:rPr>
-      </w:pPr>
-      <w:r>
-        <w:rPr>
-          <w:rFonts w:ascii="Times New Roman" w:hAnsi="Times New Roman" w:cs="Times New Roman"/>
-          <w:lang w:val="en-AU"/>
-        </w:rPr>
-        <w:t>2.3.3 Multiclass logistic regression model.</w:t>
+          <w:color w:val="353535"/>
+          <w:lang w:val="en-US"/>
+        </w:rPr>
+        <w:t>Finally, we implement a multi-class logistic regression model. The model is based on a “one-vs-rest” approach whereby four binary logistic regression models are created, one for each stance label. Each binary model takes the instances belonging to one class and treats the instances belonging to every other class as belonging to the same class. When classifying a new test instance, it is passed into each of the four binary models and receives a probability value. The resulting classification is determined by the binary model which yields the highest probability. We implement this approach using the Sci-Kit Learn LogisticRegression method and we also use the GridSearch method to find the best set of parameters.</w:t>
+      </w:r>
+    </w:p>
+    <w:p>
+      <w:pPr>
+        <w:rPr>
+          <w:rFonts w:ascii="Times New Roman" w:hAnsi="Times New Roman" w:cs="Times New Roman"/>
+          <w:lang w:val="en-AU"/>
+        </w:rPr>
+      </w:pPr>
+    </w:p>
+    <w:p>
+      <w:pPr>
+        <w:autoSpaceDE w:val="0"/>
+        <w:autoSpaceDN w:val="0"/>
+        <w:adjustRightInd w:val="0"/>
+        <w:rPr>
+          <w:rFonts w:ascii="Times New Roman" w:hAnsi="Times New Roman" w:cs="Times New Roman"/>
+          <w:color w:val="353535"/>
+          <w:lang w:val="en-US"/>
+        </w:rPr>
+      </w:pPr>
+      <w:r>
+        <w:rPr>
+          <w:rFonts w:ascii="Times New Roman" w:hAnsi="Times New Roman" w:cs="Times New Roman"/>
+          <w:color w:val="353535"/>
+          <w:lang w:val="en-US"/>
+        </w:rPr>
+        <w:t>Among all the traditional machine learning models learnt in this course, logistic regression seemed to be the most obvious one to use in this problem. The probabilistic element of the model is intuitive and is relatively less complex than neural network-based approaches.</w:t>
       </w:r>
     </w:p>
     <w:p>
@@ -2378,7 +2489,6 @@
                 <w:noProof/>
                 <w:lang w:val="en-AU"/>
               </w:rPr>
-              <w:lastRenderedPageBreak/>
               <w:drawing>
                 <wp:inline distT="0" distB="0" distL="0" distR="0" wp14:anchorId="7B368A80" wp14:editId="2235AA32">
                   <wp:extent cx="2736408" cy="2052306"/>

</xml_diff>